<commit_message>
Relação de itens do projeto.
</commit_message>
<xml_diff>
--- a/Projeto/Peças.docx
+++ b/Projeto/Peças.docx
@@ -27,7 +27,10 @@
     </w:p>
     <w:p>
       <w:r>
-        <w:t>1 Ponte H baixa potência</w:t>
+        <w:t>2</w:t>
+      </w:r>
+      <w:r>
+        <w:t xml:space="preserve"> Ponte H baixa potência</w:t>
       </w:r>
     </w:p>
     <w:p>
@@ -42,47 +45,100 @@
       <w:r>
         <w:t xml:space="preserve">1 </w:t>
       </w:r>
-      <w:r>
-        <w:t xml:space="preserve">Bateria </w:t>
-      </w:r>
       <w:proofErr w:type="spellStart"/>
       <w:r>
-        <w:t>Lition</w:t>
+        <w:t>Raspberry</w:t>
       </w:r>
       <w:proofErr w:type="spellEnd"/>
       <w:r>
-        <w:t xml:space="preserve"> para </w:t>
+        <w:t xml:space="preserve"> </w:t>
       </w:r>
       <w:proofErr w:type="spellStart"/>
       <w:r>
-        <w:t>wearables</w:t>
+        <w:t>Pi</w:t>
       </w:r>
       <w:proofErr w:type="spellEnd"/>
+      <w:r>
+        <w:t xml:space="preserve"> ZERO W</w:t>
+      </w:r>
     </w:p>
     <w:p>
       <w:r>
         <w:t xml:space="preserve">1 </w:t>
       </w:r>
+      <w:r>
+        <w:t xml:space="preserve">Kit jumper macho x </w:t>
+      </w:r>
       <w:proofErr w:type="spellStart"/>
       <w:r>
-        <w:t>Raspberry</w:t>
+        <w:t>femea</w:t>
       </w:r>
       <w:proofErr w:type="spellEnd"/>
       <w:r>
         <w:t xml:space="preserve"> </w:t>
       </w:r>
+    </w:p>
+    <w:p>
+      <w:r>
+        <w:t xml:space="preserve">1 </w:t>
+      </w:r>
+      <w:r>
+        <w:t>Kit jumper macho x macho</w:t>
+      </w:r>
+    </w:p>
+    <w:p>
+      <w:r>
+        <w:t xml:space="preserve">1 </w:t>
+      </w:r>
       <w:proofErr w:type="spellStart"/>
       <w:r>
-        <w:t>Pi</w:t>
+        <w:t>Proto</w:t>
       </w:r>
       <w:proofErr w:type="spellEnd"/>
       <w:r>
-        <w:t xml:space="preserve"> ZERO W</w:t>
-      </w:r>
+        <w:t xml:space="preserve"> 170 pinos</w:t>
+      </w:r>
+    </w:p>
+    <w:p>
+      <w:r>
+        <w:t>Chassi</w:t>
+      </w:r>
+      <w:r>
+        <w:t xml:space="preserve"> do motor – R$ 95,00 – </w:t>
+      </w:r>
+    </w:p>
+    <w:p>
+      <w:hyperlink r:id="rId4" w:history="1">
+        <w:r>
+          <w:rPr>
+            <w:rStyle w:val="Hyperlink"/>
+          </w:rPr>
+          <w:t>https://produto.mercadolivre.com.br/MLB-1716980669-kit-chassi-4wd-rodas-robotica-carro-rob-arduino-preto-nfe-_JM#is_advertising=true&amp;position=10&amp;search_layout=stack&amp;type=pad&amp;tracking_id=5bde219c-ac9e-41a9-ab72-2568ddb7fb74&amp;is_advertising=true&amp;ad_domain=VQCATCORE_LST&amp;ad_position=10&amp;ad_click_id=OWQ2YjU0ZjItODVmZS00YTkzLWFiMWEtMzZmMmZlZjNiODRi</w:t>
+        </w:r>
+      </w:hyperlink>
+    </w:p>
+    <w:p>
+      <w:r>
+        <w:t>Chassi 2 rodas – R$ 53,00</w:t>
+      </w:r>
+      <w:r>
+        <w:t xml:space="preserve"> – </w:t>
+      </w:r>
+    </w:p>
+    <w:p>
+      <w:hyperlink r:id="rId5" w:history="1">
+        <w:r>
+          <w:rPr>
+            <w:rStyle w:val="Hyperlink"/>
+          </w:rPr>
+          <w:t>https://produto.mercadolivre.com.br/MLB-1730439266-kit-chassi-2-rodas-2wd-rob-projeto-p-arduino-atacado-_JM#reco_item_pos=4&amp;reco_backend=machinalis-adv-hybrid-cruella&amp;reco_backend_type=low_level&amp;reco_client=vip-pads&amp;reco_id=f578019a-6d75-4cdb-a997-900bc219583e&amp;is_advertising=true&amp;ad_domain=VIPCORE_RECOMMENDED&amp;ad_position=5&amp;ad_click_id=NTZhYTIwZjAtZTNlZi00YWRjLWExNDktYjI2YWJmMTU4NTMw</w:t>
+        </w:r>
+      </w:hyperlink>
+    </w:p>
+    <w:p>
       <w:bookmarkStart w:id="0" w:name="_GoBack"/>
       <w:bookmarkEnd w:id="0"/>
     </w:p>
-    <w:p/>
     <w:sectPr>
       <w:pgSz w:w="11906" w:h="16838"/>
       <w:pgMar w:top="1417" w:right="1701" w:bottom="1417" w:left="1701" w:header="708" w:footer="708" w:gutter="0"/>
@@ -518,6 +574,41 @@
     <w:semiHidden/>
     <w:unhideWhenUsed/>
   </w:style>
+  <w:style w:type="character" w:styleId="Hyperlink">
+    <w:name w:val="Hyperlink"/>
+    <w:basedOn w:val="Fontepargpadro"/>
+    <w:uiPriority w:val="99"/>
+    <w:unhideWhenUsed/>
+    <w:rsid w:val="00962FE4"/>
+    <w:rPr>
+      <w:color w:val="0563C1" w:themeColor="hyperlink"/>
+      <w:u w:val="single"/>
+    </w:rPr>
+  </w:style>
+  <w:style w:type="character" w:styleId="MenoPendente">
+    <w:name w:val="Unresolved Mention"/>
+    <w:basedOn w:val="Fontepargpadro"/>
+    <w:uiPriority w:val="99"/>
+    <w:semiHidden/>
+    <w:unhideWhenUsed/>
+    <w:rsid w:val="00962FE4"/>
+    <w:rPr>
+      <w:color w:val="605E5C"/>
+      <w:shd w:val="clear" w:color="auto" w:fill="E1DFDD"/>
+    </w:rPr>
+  </w:style>
+  <w:style w:type="character" w:styleId="HiperlinkVisitado">
+    <w:name w:val="FollowedHyperlink"/>
+    <w:basedOn w:val="Fontepargpadro"/>
+    <w:uiPriority w:val="99"/>
+    <w:semiHidden/>
+    <w:unhideWhenUsed/>
+    <w:rsid w:val="00712086"/>
+    <w:rPr>
+      <w:color w:val="954F72" w:themeColor="followedHyperlink"/>
+      <w:u w:val="single"/>
+    </w:rPr>
+  </w:style>
 </w:styles>
 </file>
 

</xml_diff>